<commit_message>
adding finals and sheets for the communication engineering
</commit_message>
<xml_diff>
--- a/ThirdYear/FirstTerm/Communication/assignments/ass3/LastEdit.docx
+++ b/ThirdYear/FirstTerm/Communication/assignments/ass3/LastEdit.docx
@@ -575,29 +575,7 @@
           <w:sz w:val="24"/>
           <w:szCs w:val="24"/>
         </w:rPr>
-        <w:t xml:space="preserve">assume that 30 % of the origination are local (intra-community) calls and </w:t>
-      </w:r>
-      <w:proofErr w:type="gramStart"/>
-      <w:r>
-        <w:rPr>
-          <w:b/>
-          <w:bCs/>
-          <w:color w:val="000000" w:themeColor="text1"/>
-          <w:sz w:val="24"/>
-          <w:szCs w:val="24"/>
-        </w:rPr>
-        <w:t>that</w:t>
-      </w:r>
-      <w:proofErr w:type="gramEnd"/>
-      <w:r>
-        <w:rPr>
-          <w:b/>
-          <w:bCs/>
-          <w:color w:val="000000" w:themeColor="text1"/>
-          <w:sz w:val="24"/>
-          <w:szCs w:val="24"/>
-        </w:rPr>
-        <w:t xml:space="preserve"> </w:t>
+        <w:t xml:space="preserve">assume that 30 % of the origination are local (intra-community) calls and that </w:t>
       </w:r>
     </w:p>
     <w:p>
@@ -732,16 +710,7 @@
           <w:szCs w:val="24"/>
           <w:u w:val="single"/>
         </w:rPr>
-        <w:t>6</w:t>
-      </w:r>
-      <w:r>
-        <w:rPr>
-          <w:color w:val="4472C4" w:themeColor="accent1"/>
-          <w:sz w:val="24"/>
-          <w:szCs w:val="24"/>
-          <w:u w:val="single"/>
-        </w:rPr>
-        <w:t>2</w:t>
+        <w:t>55</w:t>
       </w:r>
     </w:p>
     <w:p>
@@ -880,29 +849,7 @@
           <w:sz w:val="24"/>
           <w:szCs w:val="24"/>
         </w:rPr>
-        <w:t xml:space="preserve">25% of the time. Determine the number of circuits required for </w:t>
-      </w:r>
-      <w:proofErr w:type="gramStart"/>
-      <w:r>
-        <w:rPr>
-          <w:b/>
-          <w:bCs/>
-          <w:color w:val="000000" w:themeColor="text1"/>
-          <w:sz w:val="24"/>
-          <w:szCs w:val="24"/>
-        </w:rPr>
-        <w:t>each</w:t>
-      </w:r>
-      <w:proofErr w:type="gramEnd"/>
-      <w:r>
-        <w:rPr>
-          <w:b/>
-          <w:bCs/>
-          <w:color w:val="000000" w:themeColor="text1"/>
-          <w:sz w:val="24"/>
-          <w:szCs w:val="24"/>
-        </w:rPr>
-        <w:t xml:space="preserve"> </w:t>
+        <w:t xml:space="preserve">25% of the time. Determine the number of circuits required for each </w:t>
       </w:r>
     </w:p>
     <w:p>
@@ -1015,29 +962,7 @@
           <w:sz w:val="24"/>
           <w:szCs w:val="24"/>
         </w:rPr>
-        <w:t xml:space="preserve">(b) What would happen if the traffic intensity </w:t>
-      </w:r>
-      <w:proofErr w:type="gramStart"/>
-      <w:r>
-        <w:rPr>
-          <w:b/>
-          <w:bCs/>
-          <w:color w:val="000000" w:themeColor="text1"/>
-          <w:sz w:val="24"/>
-          <w:szCs w:val="24"/>
-        </w:rPr>
-        <w:t>is</w:t>
-      </w:r>
-      <w:proofErr w:type="gramEnd"/>
-      <w:r>
-        <w:rPr>
-          <w:b/>
-          <w:bCs/>
-          <w:color w:val="000000" w:themeColor="text1"/>
-          <w:sz w:val="24"/>
-          <w:szCs w:val="24"/>
-        </w:rPr>
-        <w:t xml:space="preserve"> doubled?</w:t>
+        <w:t>(b) What would happen if the traffic intensity is doubled?</w:t>
       </w:r>
     </w:p>
     <w:p>

</xml_diff>